<commit_message>
plog014, 12, 22, 13
</commit_message>
<xml_diff>
--- a/docs/legislacao/plog/PLOG0012A.docx
+++ b/docs/legislacao/plog/PLOG0012A.docx
@@ -973,7 +973,31 @@
           <w:sz w:val="24"/>
           <w:szCs w:val="24"/>
         </w:rPr>
-        <w:t>PLOG0014 – Delimitação de valor de referência de material nacionalizado</w:t>
+        <w:t xml:space="preserve">PLOG0014 – </w:t>
+      </w:r>
+      <w:r>
+        <w:rPr>
+          <w:rFonts w:ascii="TimesNewRoman" w:hAnsi="TimesNewRoman" w:cs="TimesNewRoman"/>
+          <w:sz w:val="24"/>
+          <w:szCs w:val="24"/>
+        </w:rPr>
+        <w:t>V</w:t>
+      </w:r>
+      <w:r>
+        <w:rPr>
+          <w:rFonts w:ascii="TimesNewRoman" w:hAnsi="TimesNewRoman" w:cs="TimesNewRoman"/>
+          <w:sz w:val="24"/>
+          <w:szCs w:val="24"/>
+        </w:rPr>
+        <w:t xml:space="preserve">alor de referência </w:t>
+      </w:r>
+      <w:r>
+        <w:rPr>
+          <w:rFonts w:ascii="TimesNewRoman" w:hAnsi="TimesNewRoman" w:cs="TimesNewRoman"/>
+          <w:sz w:val="24"/>
+          <w:szCs w:val="24"/>
+        </w:rPr>
+        <w:t>a partir de histórico de requisições</w:t>
       </w:r>
     </w:p>
     <w:p>
@@ -6653,7 +6677,7 @@
         <w:b/>
         <w:noProof/>
       </w:rPr>
-      <w:t>4</w:t>
+      <w:t>7</w:t>
     </w:r>
     <w:r>
       <w:rPr>

</xml_diff>